<commit_message>
Now add more commments and working on the report
</commit_message>
<xml_diff>
--- a/Lab9_prob2_v2/Report.docx
+++ b/Lab9_prob2_v2/Report.docx
@@ -22,7 +22,7 @@
     <w:p>
       <w:pPr>
         <w:pStyle w:val="Normal"/>
-        <w:jc w:val="left"/>
+        <w:jc w:val="right"/>
         <w:rPr>
           <w:sz w:val="48"/>
           <w:szCs w:val="48"/>
@@ -33,7 +33,28 @@
           <w:sz w:val="48"/>
           <w:szCs w:val="48"/>
         </w:rPr>
-        <w:t>2.Problem2 The ADC and UART communication</w:t>
+        <w:t>Group1 0416324</w:t>
+      </w:r>
+      <w:r>
+        <w:rPr>
+          <w:sz w:val="48"/>
+          <w:szCs w:val="48"/>
+        </w:rPr>
+        <w:t xml:space="preserve">胡安鳳 </w:t>
+      </w:r>
+      <w:r>
+        <w:rPr>
+          <w:sz w:val="48"/>
+          <w:szCs w:val="48"/>
+        </w:rPr>
+        <w:t xml:space="preserve">0410137 </w:t>
+      </w:r>
+      <w:r>
+        <w:rPr>
+          <w:sz w:val="48"/>
+          <w:szCs w:val="48"/>
+        </w:rPr>
+        <w:t>劉家麟</w:t>
       </w:r>
     </w:p>
     <w:p>
@@ -50,7 +71,7 @@
           <w:sz w:val="48"/>
           <w:szCs w:val="48"/>
         </w:rPr>
-        <w:t>(1) What is UART?</w:t>
+        <w:t>2.Problem2 The ADC and UART communication</w:t>
       </w:r>
     </w:p>
     <w:p>
@@ -58,6 +79,23 @@
         <w:pStyle w:val="Normal"/>
         <w:jc w:val="left"/>
         <w:rPr>
+          <w:sz w:val="48"/>
+          <w:szCs w:val="48"/>
+        </w:rPr>
+      </w:pPr>
+      <w:r>
+        <w:rPr>
+          <w:sz w:val="48"/>
+          <w:szCs w:val="48"/>
+        </w:rPr>
+        <w:t>(1) What is UART?</w:t>
+      </w:r>
+    </w:p>
+    <w:p>
+      <w:pPr>
+        <w:pStyle w:val="Normal"/>
+        <w:jc w:val="left"/>
+        <w:rPr>
           <w:sz w:val="24"/>
           <w:szCs w:val="24"/>
         </w:rPr>
@@ -67,7 +105,7 @@
           <w:sz w:val="24"/>
           <w:szCs w:val="24"/>
         </w:rPr>
-        <w:t xml:space="preserve">Universal Asynchronous Receiver/Transmitter which is used to transmit the data through the serial port, it can be customised and connected to the pin in STM32 port. </w:t>
+        <w:t xml:space="preserve">A universal asynchronous receiver-transmitter (UART /ˈjuːɑːrt/) is a computer hardware device for asynchronous serial communication in which the data format and transmission speeds are configurable. The electric signaling levels and methods are handled by a driver circuit external to the UART. A UART is usually an individual (or part of an) integrated circuit (IC) used for serial communications over a computer or peripheral device serial port. UARTs are now commonly included in microcontrollers. </w:t>
       </w:r>
     </w:p>
     <w:p>
@@ -2597,6 +2635,1510 @@
           <w:spacing w:val="0"/>
         </w:rPr>
         <w:t>}</w:t>
+      </w:r>
+    </w:p>
+    <w:p>
+      <w:pPr>
+        <w:pStyle w:val="Normal"/>
+        <w:jc w:val="left"/>
+        <w:rPr>
+          <w:sz w:val="48"/>
+          <w:szCs w:val="48"/>
+        </w:rPr>
+      </w:pPr>
+      <w:r>
+        <w:rPr>
+          <w:sz w:val="48"/>
+          <w:szCs w:val="48"/>
+        </w:rPr>
+        <w:t>(</w:t>
+      </w:r>
+      <w:r>
+        <w:rPr>
+          <w:sz w:val="48"/>
+          <w:szCs w:val="48"/>
+        </w:rPr>
+        <w:t>3</w:t>
+      </w:r>
+      <w:r>
+        <w:rPr>
+          <w:sz w:val="48"/>
+          <w:szCs w:val="48"/>
+        </w:rPr>
+        <w:t xml:space="preserve">) How to </w:t>
+      </w:r>
+      <w:r>
+        <w:rPr>
+          <w:sz w:val="48"/>
+          <w:szCs w:val="48"/>
+        </w:rPr>
+        <w:t>send data through</w:t>
+      </w:r>
+      <w:r>
+        <w:rPr>
+          <w:sz w:val="48"/>
+          <w:szCs w:val="48"/>
+        </w:rPr>
+        <w:t xml:space="preserve"> the UART ?</w:t>
+      </w:r>
+    </w:p>
+    <w:p>
+      <w:pPr>
+        <w:pStyle w:val="Normal"/>
+        <w:jc w:val="left"/>
+        <w:rPr>
+          <w:sz w:val="24"/>
+          <w:szCs w:val="24"/>
+        </w:rPr>
+      </w:pPr>
+      <w:r>
+        <w:rPr>
+          <w:sz w:val="24"/>
+          <w:szCs w:val="24"/>
+        </w:rPr>
+        <w:t xml:space="preserve">Note: the data is sent byte by byte to the receiver, which is suitable for ASCII-encoded data transmission </w:t>
+      </w:r>
+    </w:p>
+    <w:p>
+      <w:pPr>
+        <w:pStyle w:val="PreformattedText"/>
+        <w:jc w:val="left"/>
+        <w:rPr>
+          <w:b w:val="false"/>
+          <w:i w:val="false"/>
+          <w:caps w:val="false"/>
+          <w:smallCaps w:val="false"/>
+          <w:color w:val="000000"/>
+          <w:spacing w:val="0"/>
+          <w:sz w:val="24"/>
+          <w:szCs w:val="24"/>
+        </w:rPr>
+      </w:pPr>
+      <w:r>
+        <w:rPr>
+          <w:b/>
+          <w:i w:val="false"/>
+          <w:caps w:val="false"/>
+          <w:smallCaps w:val="false"/>
+          <w:color w:val="800000"/>
+          <w:spacing w:val="0"/>
+          <w:sz w:val="24"/>
+          <w:szCs w:val="24"/>
+        </w:rPr>
+        <w:t>void</w:t>
+      </w:r>
+      <w:r>
+        <w:rPr>
+          <w:b w:val="false"/>
+          <w:i w:val="false"/>
+          <w:caps w:val="false"/>
+          <w:smallCaps w:val="false"/>
+          <w:color w:val="000000"/>
+          <w:spacing w:val="0"/>
+          <w:sz w:val="24"/>
+          <w:szCs w:val="24"/>
+        </w:rPr>
+        <w:t xml:space="preserve"> USART1_Transmit</w:t>
+      </w:r>
+      <w:r>
+        <w:rPr>
+          <w:b w:val="false"/>
+          <w:i w:val="false"/>
+          <w:caps w:val="false"/>
+          <w:smallCaps w:val="false"/>
+          <w:color w:val="808030"/>
+          <w:spacing w:val="0"/>
+          <w:sz w:val="24"/>
+          <w:szCs w:val="24"/>
+        </w:rPr>
+        <w:t>(</w:t>
+      </w:r>
+      <w:r>
+        <w:rPr>
+          <w:b w:val="false"/>
+          <w:i w:val="false"/>
+          <w:caps w:val="false"/>
+          <w:smallCaps w:val="false"/>
+          <w:color w:val="000000"/>
+          <w:spacing w:val="0"/>
+          <w:sz w:val="24"/>
+          <w:szCs w:val="24"/>
+        </w:rPr>
+        <w:t xml:space="preserve">uint8_t </w:t>
+      </w:r>
+      <w:r>
+        <w:rPr>
+          <w:b w:val="false"/>
+          <w:i w:val="false"/>
+          <w:caps w:val="false"/>
+          <w:smallCaps w:val="false"/>
+          <w:color w:val="808030"/>
+          <w:spacing w:val="0"/>
+          <w:sz w:val="24"/>
+          <w:szCs w:val="24"/>
+        </w:rPr>
+        <w:t>*</w:t>
+      </w:r>
+      <w:r>
+        <w:rPr>
+          <w:b w:val="false"/>
+          <w:i w:val="false"/>
+          <w:caps w:val="false"/>
+          <w:smallCaps w:val="false"/>
+          <w:color w:val="000000"/>
+          <w:spacing w:val="0"/>
+          <w:sz w:val="24"/>
+          <w:szCs w:val="24"/>
+        </w:rPr>
+        <w:t>arr</w:t>
+      </w:r>
+      <w:r>
+        <w:rPr>
+          <w:b w:val="false"/>
+          <w:i w:val="false"/>
+          <w:caps w:val="false"/>
+          <w:smallCaps w:val="false"/>
+          <w:color w:val="808030"/>
+          <w:spacing w:val="0"/>
+          <w:sz w:val="24"/>
+          <w:szCs w:val="24"/>
+        </w:rPr>
+        <w:t>,</w:t>
+      </w:r>
+      <w:r>
+        <w:rPr>
+          <w:b w:val="false"/>
+          <w:i w:val="false"/>
+          <w:caps w:val="false"/>
+          <w:smallCaps w:val="false"/>
+          <w:color w:val="000000"/>
+          <w:spacing w:val="0"/>
+          <w:sz w:val="24"/>
+          <w:szCs w:val="24"/>
+        </w:rPr>
+        <w:t xml:space="preserve"> uint32_t size</w:t>
+      </w:r>
+      <w:r>
+        <w:rPr>
+          <w:b w:val="false"/>
+          <w:i w:val="false"/>
+          <w:caps w:val="false"/>
+          <w:smallCaps w:val="false"/>
+          <w:color w:val="808030"/>
+          <w:spacing w:val="0"/>
+          <w:sz w:val="24"/>
+          <w:szCs w:val="24"/>
+        </w:rPr>
+        <w:t>)</w:t>
+      </w:r>
+    </w:p>
+    <w:p>
+      <w:pPr>
+        <w:pStyle w:val="PreformattedText"/>
+        <w:widowControl/>
+        <w:rPr>
+          <w:b w:val="false"/>
+          <w:i w:val="false"/>
+          <w:caps w:val="false"/>
+          <w:smallCaps w:val="false"/>
+          <w:color w:val="800080"/>
+          <w:spacing w:val="0"/>
+        </w:rPr>
+      </w:pPr>
+      <w:r>
+        <w:rPr>
+          <w:b w:val="false"/>
+          <w:i w:val="false"/>
+          <w:caps w:val="false"/>
+          <w:smallCaps w:val="false"/>
+          <w:color w:val="800080"/>
+          <w:spacing w:val="0"/>
+        </w:rPr>
+        <w:t>{</w:t>
+      </w:r>
+    </w:p>
+    <w:p>
+      <w:pPr>
+        <w:pStyle w:val="PreformattedText"/>
+        <w:widowControl/>
+        <w:rPr>
+          <w:caps w:val="false"/>
+          <w:smallCaps w:val="false"/>
+          <w:color w:val="000000"/>
+          <w:spacing w:val="0"/>
+        </w:rPr>
+      </w:pPr>
+      <w:r>
+        <w:rPr>
+          <w:caps w:val="false"/>
+          <w:smallCaps w:val="false"/>
+          <w:color w:val="000000"/>
+          <w:spacing w:val="0"/>
+        </w:rPr>
+        <w:t xml:space="preserve">        </w:t>
+      </w:r>
+      <w:r>
+        <w:rPr>
+          <w:b w:val="false"/>
+          <w:i w:val="false"/>
+          <w:caps w:val="false"/>
+          <w:smallCaps w:val="false"/>
+          <w:color w:val="696969"/>
+          <w:spacing w:val="0"/>
+        </w:rPr>
+        <w:t>/*</w:t>
+      </w:r>
+    </w:p>
+    <w:p>
+      <w:pPr>
+        <w:pStyle w:val="PreformattedText"/>
+        <w:widowControl/>
+        <w:rPr>
+          <w:caps w:val="false"/>
+          <w:smallCaps w:val="false"/>
+          <w:color w:val="696969"/>
+          <w:spacing w:val="0"/>
+        </w:rPr>
+      </w:pPr>
+      <w:r>
+        <w:rPr>
+          <w:caps w:val="false"/>
+          <w:smallCaps w:val="false"/>
+          <w:color w:val="696969"/>
+          <w:spacing w:val="0"/>
+        </w:rPr>
+        <w:t xml:space="preserve">        </w:t>
+      </w:r>
+      <w:r>
+        <w:rPr>
+          <w:b w:val="false"/>
+          <w:i w:val="false"/>
+          <w:caps w:val="false"/>
+          <w:smallCaps w:val="false"/>
+          <w:color w:val="696969"/>
+          <w:spacing w:val="0"/>
+        </w:rPr>
+        <w:t>Character transmission procedure</w:t>
+      </w:r>
+    </w:p>
+    <w:p>
+      <w:pPr>
+        <w:pStyle w:val="PreformattedText"/>
+        <w:widowControl/>
+        <w:rPr>
+          <w:caps w:val="false"/>
+          <w:smallCaps w:val="false"/>
+          <w:color w:val="696969"/>
+          <w:spacing w:val="0"/>
+        </w:rPr>
+      </w:pPr>
+      <w:r>
+        <w:rPr>
+          <w:caps w:val="false"/>
+          <w:smallCaps w:val="false"/>
+          <w:color w:val="696969"/>
+          <w:spacing w:val="0"/>
+        </w:rPr>
+        <w:t xml:space="preserve">        </w:t>
+      </w:r>
+      <w:r>
+        <w:rPr>
+          <w:b w:val="false"/>
+          <w:i w:val="false"/>
+          <w:caps w:val="false"/>
+          <w:smallCaps w:val="false"/>
+          <w:color w:val="696969"/>
+          <w:spacing w:val="0"/>
+        </w:rPr>
+        <w:t>1. Program the M bits in USART_CR1 to define the word length.</w:t>
+      </w:r>
+    </w:p>
+    <w:p>
+      <w:pPr>
+        <w:pStyle w:val="PreformattedText"/>
+        <w:widowControl/>
+        <w:rPr>
+          <w:caps w:val="false"/>
+          <w:smallCaps w:val="false"/>
+          <w:color w:val="696969"/>
+          <w:spacing w:val="0"/>
+        </w:rPr>
+      </w:pPr>
+      <w:r>
+        <w:rPr>
+          <w:caps w:val="false"/>
+          <w:smallCaps w:val="false"/>
+          <w:color w:val="696969"/>
+          <w:spacing w:val="0"/>
+        </w:rPr>
+        <w:t xml:space="preserve">        </w:t>
+      </w:r>
+      <w:r>
+        <w:rPr>
+          <w:b w:val="false"/>
+          <w:i w:val="false"/>
+          <w:caps w:val="false"/>
+          <w:smallCaps w:val="false"/>
+          <w:color w:val="696969"/>
+          <w:spacing w:val="0"/>
+        </w:rPr>
+        <w:t>2. Select the desired baud rate using the USART_BRR register.</w:t>
+      </w:r>
+    </w:p>
+    <w:p>
+      <w:pPr>
+        <w:pStyle w:val="PreformattedText"/>
+        <w:widowControl/>
+        <w:rPr>
+          <w:caps w:val="false"/>
+          <w:smallCaps w:val="false"/>
+          <w:color w:val="696969"/>
+          <w:spacing w:val="0"/>
+        </w:rPr>
+      </w:pPr>
+      <w:r>
+        <w:rPr>
+          <w:caps w:val="false"/>
+          <w:smallCaps w:val="false"/>
+          <w:color w:val="696969"/>
+          <w:spacing w:val="0"/>
+        </w:rPr>
+        <w:t xml:space="preserve">        </w:t>
+      </w:r>
+      <w:r>
+        <w:rPr>
+          <w:b w:val="false"/>
+          <w:i w:val="false"/>
+          <w:caps w:val="false"/>
+          <w:smallCaps w:val="false"/>
+          <w:color w:val="696969"/>
+          <w:spacing w:val="0"/>
+        </w:rPr>
+        <w:t>3. Program the number of stop bits in USART_CR2.</w:t>
+      </w:r>
+    </w:p>
+    <w:p>
+      <w:pPr>
+        <w:pStyle w:val="PreformattedText"/>
+        <w:widowControl/>
+        <w:rPr>
+          <w:caps w:val="false"/>
+          <w:smallCaps w:val="false"/>
+          <w:color w:val="696969"/>
+          <w:spacing w:val="0"/>
+        </w:rPr>
+      </w:pPr>
+      <w:r>
+        <w:rPr>
+          <w:caps w:val="false"/>
+          <w:smallCaps w:val="false"/>
+          <w:color w:val="696969"/>
+          <w:spacing w:val="0"/>
+        </w:rPr>
+        <w:t xml:space="preserve">        </w:t>
+      </w:r>
+      <w:r>
+        <w:rPr>
+          <w:b w:val="false"/>
+          <w:i w:val="false"/>
+          <w:caps w:val="false"/>
+          <w:smallCaps w:val="false"/>
+          <w:color w:val="696969"/>
+          <w:spacing w:val="0"/>
+        </w:rPr>
+        <w:t>4. Enable the USART by writing the UE bit in USART_CR1 register to 1.</w:t>
+      </w:r>
+    </w:p>
+    <w:p>
+      <w:pPr>
+        <w:pStyle w:val="PreformattedText"/>
+        <w:widowControl/>
+        <w:rPr>
+          <w:caps w:val="false"/>
+          <w:smallCaps w:val="false"/>
+          <w:color w:val="696969"/>
+          <w:spacing w:val="0"/>
+        </w:rPr>
+      </w:pPr>
+      <w:r>
+        <w:rPr>
+          <w:caps w:val="false"/>
+          <w:smallCaps w:val="false"/>
+          <w:color w:val="696969"/>
+          <w:spacing w:val="0"/>
+        </w:rPr>
+        <w:t xml:space="preserve">        </w:t>
+      </w:r>
+      <w:r>
+        <w:rPr>
+          <w:b w:val="false"/>
+          <w:i w:val="false"/>
+          <w:caps w:val="false"/>
+          <w:smallCaps w:val="false"/>
+          <w:color w:val="696969"/>
+          <w:spacing w:val="0"/>
+        </w:rPr>
+        <w:t>5. Select DMA enable (DMAT) in USART_CR3 if multibuffer communication is to take</w:t>
+      </w:r>
+    </w:p>
+    <w:p>
+      <w:pPr>
+        <w:pStyle w:val="PreformattedText"/>
+        <w:widowControl/>
+        <w:rPr>
+          <w:caps w:val="false"/>
+          <w:smallCaps w:val="false"/>
+          <w:color w:val="696969"/>
+          <w:spacing w:val="0"/>
+        </w:rPr>
+      </w:pPr>
+      <w:r>
+        <w:rPr>
+          <w:caps w:val="false"/>
+          <w:smallCaps w:val="false"/>
+          <w:color w:val="696969"/>
+          <w:spacing w:val="0"/>
+        </w:rPr>
+        <w:t xml:space="preserve">        </w:t>
+      </w:r>
+      <w:r>
+        <w:rPr>
+          <w:b w:val="false"/>
+          <w:i w:val="false"/>
+          <w:caps w:val="false"/>
+          <w:smallCaps w:val="false"/>
+          <w:color w:val="696969"/>
+          <w:spacing w:val="0"/>
+        </w:rPr>
+        <w:t>place. Configure the DMA register as explained in multibuffer communication.</w:t>
+      </w:r>
+    </w:p>
+    <w:p>
+      <w:pPr>
+        <w:pStyle w:val="PreformattedText"/>
+        <w:widowControl/>
+        <w:rPr>
+          <w:caps w:val="false"/>
+          <w:smallCaps w:val="false"/>
+          <w:color w:val="696969"/>
+          <w:spacing w:val="0"/>
+        </w:rPr>
+      </w:pPr>
+      <w:r>
+        <w:rPr>
+          <w:caps w:val="false"/>
+          <w:smallCaps w:val="false"/>
+          <w:color w:val="696969"/>
+          <w:spacing w:val="0"/>
+        </w:rPr>
+        <w:t xml:space="preserve">        </w:t>
+      </w:r>
+      <w:r>
+        <w:rPr>
+          <w:b w:val="false"/>
+          <w:i w:val="false"/>
+          <w:caps w:val="false"/>
+          <w:smallCaps w:val="false"/>
+          <w:color w:val="696969"/>
+          <w:spacing w:val="0"/>
+        </w:rPr>
+        <w:t>6. Set the TE bit in USART_CR1 to send an idle frame as first transmission.</w:t>
+      </w:r>
+    </w:p>
+    <w:p>
+      <w:pPr>
+        <w:pStyle w:val="PreformattedText"/>
+        <w:widowControl/>
+        <w:rPr>
+          <w:caps w:val="false"/>
+          <w:smallCaps w:val="false"/>
+          <w:color w:val="696969"/>
+          <w:spacing w:val="0"/>
+        </w:rPr>
+      </w:pPr>
+      <w:r>
+        <w:rPr>
+          <w:caps w:val="false"/>
+          <w:smallCaps w:val="false"/>
+          <w:color w:val="696969"/>
+          <w:spacing w:val="0"/>
+        </w:rPr>
+        <w:t xml:space="preserve">        </w:t>
+      </w:r>
+      <w:r>
+        <w:rPr>
+          <w:b w:val="false"/>
+          <w:i w:val="false"/>
+          <w:caps w:val="false"/>
+          <w:smallCaps w:val="false"/>
+          <w:color w:val="696969"/>
+          <w:spacing w:val="0"/>
+        </w:rPr>
+        <w:t>7. Write the data to send in the USART_TDR register (this clears the TXE bit). Repeat this</w:t>
+      </w:r>
+    </w:p>
+    <w:p>
+      <w:pPr>
+        <w:pStyle w:val="PreformattedText"/>
+        <w:widowControl/>
+        <w:rPr>
+          <w:caps w:val="false"/>
+          <w:smallCaps w:val="false"/>
+          <w:color w:val="696969"/>
+          <w:spacing w:val="0"/>
+        </w:rPr>
+      </w:pPr>
+      <w:r>
+        <w:rPr>
+          <w:caps w:val="false"/>
+          <w:smallCaps w:val="false"/>
+          <w:color w:val="696969"/>
+          <w:spacing w:val="0"/>
+        </w:rPr>
+        <w:t xml:space="preserve">        </w:t>
+      </w:r>
+      <w:r>
+        <w:rPr>
+          <w:b w:val="false"/>
+          <w:i w:val="false"/>
+          <w:caps w:val="false"/>
+          <w:smallCaps w:val="false"/>
+          <w:color w:val="696969"/>
+          <w:spacing w:val="0"/>
+        </w:rPr>
+        <w:t>for each data to be transmitted in case of single buffer.</w:t>
+      </w:r>
+    </w:p>
+    <w:p>
+      <w:pPr>
+        <w:pStyle w:val="PreformattedText"/>
+        <w:widowControl/>
+        <w:rPr>
+          <w:caps w:val="false"/>
+          <w:smallCaps w:val="false"/>
+          <w:color w:val="696969"/>
+          <w:spacing w:val="0"/>
+        </w:rPr>
+      </w:pPr>
+      <w:r>
+        <w:rPr>
+          <w:caps w:val="false"/>
+          <w:smallCaps w:val="false"/>
+          <w:color w:val="696969"/>
+          <w:spacing w:val="0"/>
+        </w:rPr>
+        <w:t xml:space="preserve">        </w:t>
+      </w:r>
+      <w:r>
+        <w:rPr>
+          <w:b w:val="false"/>
+          <w:i w:val="false"/>
+          <w:caps w:val="false"/>
+          <w:smallCaps w:val="false"/>
+          <w:color w:val="696969"/>
+          <w:spacing w:val="0"/>
+        </w:rPr>
+        <w:t>8. After writing the last data into the USART_TDR register, wait until TC=1. This indicates</w:t>
+      </w:r>
+    </w:p>
+    <w:p>
+      <w:pPr>
+        <w:pStyle w:val="PreformattedText"/>
+        <w:widowControl/>
+        <w:rPr>
+          <w:caps w:val="false"/>
+          <w:smallCaps w:val="false"/>
+          <w:color w:val="696969"/>
+          <w:spacing w:val="0"/>
+        </w:rPr>
+      </w:pPr>
+      <w:r>
+        <w:rPr>
+          <w:caps w:val="false"/>
+          <w:smallCaps w:val="false"/>
+          <w:color w:val="696969"/>
+          <w:spacing w:val="0"/>
+        </w:rPr>
+        <w:t xml:space="preserve">        </w:t>
+      </w:r>
+      <w:r>
+        <w:rPr>
+          <w:b w:val="false"/>
+          <w:i w:val="false"/>
+          <w:caps w:val="false"/>
+          <w:smallCaps w:val="false"/>
+          <w:color w:val="696969"/>
+          <w:spacing w:val="0"/>
+        </w:rPr>
+        <w:t>that the transmission of the last frame is complete. This is required for instance when</w:t>
+      </w:r>
+    </w:p>
+    <w:p>
+      <w:pPr>
+        <w:pStyle w:val="PreformattedText"/>
+        <w:widowControl/>
+        <w:rPr>
+          <w:caps w:val="false"/>
+          <w:smallCaps w:val="false"/>
+          <w:color w:val="696969"/>
+          <w:spacing w:val="0"/>
+        </w:rPr>
+      </w:pPr>
+      <w:r>
+        <w:rPr>
+          <w:caps w:val="false"/>
+          <w:smallCaps w:val="false"/>
+          <w:color w:val="696969"/>
+          <w:spacing w:val="0"/>
+        </w:rPr>
+        <w:t xml:space="preserve">        </w:t>
+      </w:r>
+      <w:r>
+        <w:rPr>
+          <w:b w:val="false"/>
+          <w:i w:val="false"/>
+          <w:caps w:val="false"/>
+          <w:smallCaps w:val="false"/>
+          <w:color w:val="696969"/>
+          <w:spacing w:val="0"/>
+        </w:rPr>
+        <w:t>the USART is disabled or enters the Halt mode to avoid corrupting the last</w:t>
+      </w:r>
+    </w:p>
+    <w:p>
+      <w:pPr>
+        <w:pStyle w:val="PreformattedText"/>
+        <w:widowControl/>
+        <w:rPr>
+          <w:caps w:val="false"/>
+          <w:smallCaps w:val="false"/>
+          <w:color w:val="696969"/>
+          <w:spacing w:val="0"/>
+        </w:rPr>
+      </w:pPr>
+      <w:r>
+        <w:rPr>
+          <w:caps w:val="false"/>
+          <w:smallCaps w:val="false"/>
+          <w:color w:val="696969"/>
+          <w:spacing w:val="0"/>
+        </w:rPr>
+        <w:t xml:space="preserve">        </w:t>
+      </w:r>
+      <w:r>
+        <w:rPr>
+          <w:b w:val="false"/>
+          <w:i w:val="false"/>
+          <w:caps w:val="false"/>
+          <w:smallCaps w:val="false"/>
+          <w:color w:val="696969"/>
+          <w:spacing w:val="0"/>
+        </w:rPr>
+        <w:t>transmission. */</w:t>
+      </w:r>
+    </w:p>
+    <w:p>
+      <w:pPr>
+        <w:pStyle w:val="PreformattedText"/>
+        <w:widowControl/>
+        <w:rPr>
+          <w:caps w:val="false"/>
+          <w:smallCaps w:val="false"/>
+          <w:color w:val="000000"/>
+          <w:spacing w:val="0"/>
+        </w:rPr>
+      </w:pPr>
+      <w:r>
+        <w:rPr>
+          <w:caps w:val="false"/>
+          <w:smallCaps w:val="false"/>
+          <w:color w:val="000000"/>
+          <w:spacing w:val="0"/>
+        </w:rPr>
+        <w:t xml:space="preserve">        </w:t>
+      </w:r>
+      <w:r>
+        <w:rPr>
+          <w:b/>
+          <w:i w:val="false"/>
+          <w:caps w:val="false"/>
+          <w:smallCaps w:val="false"/>
+          <w:color w:val="800000"/>
+          <w:spacing w:val="0"/>
+        </w:rPr>
+        <w:t>for</w:t>
+      </w:r>
+      <w:r>
+        <w:rPr>
+          <w:b w:val="false"/>
+          <w:i w:val="false"/>
+          <w:caps w:val="false"/>
+          <w:smallCaps w:val="false"/>
+          <w:color w:val="808030"/>
+          <w:spacing w:val="0"/>
+        </w:rPr>
+        <w:t>(</w:t>
+      </w:r>
+      <w:r>
+        <w:rPr>
+          <w:b/>
+          <w:i w:val="false"/>
+          <w:caps w:val="false"/>
+          <w:smallCaps w:val="false"/>
+          <w:color w:val="800000"/>
+          <w:spacing w:val="0"/>
+        </w:rPr>
+        <w:t>int</w:t>
+      </w:r>
+      <w:r>
+        <w:rPr>
+          <w:b w:val="false"/>
+          <w:i w:val="false"/>
+          <w:caps w:val="false"/>
+          <w:smallCaps w:val="false"/>
+          <w:color w:val="000000"/>
+          <w:spacing w:val="0"/>
+        </w:rPr>
+        <w:t xml:space="preserve"> i</w:t>
+      </w:r>
+      <w:r>
+        <w:rPr>
+          <w:b w:val="false"/>
+          <w:i w:val="false"/>
+          <w:caps w:val="false"/>
+          <w:smallCaps w:val="false"/>
+          <w:color w:val="808030"/>
+          <w:spacing w:val="0"/>
+        </w:rPr>
+        <w:t>=</w:t>
+      </w:r>
+      <w:r>
+        <w:rPr>
+          <w:b w:val="false"/>
+          <w:i w:val="false"/>
+          <w:caps w:val="false"/>
+          <w:smallCaps w:val="false"/>
+          <w:color w:val="008C00"/>
+          <w:spacing w:val="0"/>
+        </w:rPr>
+        <w:t>0</w:t>
+      </w:r>
+      <w:r>
+        <w:rPr>
+          <w:b w:val="false"/>
+          <w:i w:val="false"/>
+          <w:caps w:val="false"/>
+          <w:smallCaps w:val="false"/>
+          <w:color w:val="800080"/>
+          <w:spacing w:val="0"/>
+        </w:rPr>
+        <w:t>;</w:t>
+      </w:r>
+      <w:r>
+        <w:rPr>
+          <w:b w:val="false"/>
+          <w:i w:val="false"/>
+          <w:caps w:val="false"/>
+          <w:smallCaps w:val="false"/>
+          <w:color w:val="000000"/>
+          <w:spacing w:val="0"/>
+        </w:rPr>
+        <w:t>i</w:t>
+      </w:r>
+      <w:r>
+        <w:rPr>
+          <w:b w:val="false"/>
+          <w:i w:val="false"/>
+          <w:caps w:val="false"/>
+          <w:smallCaps w:val="false"/>
+          <w:color w:val="808030"/>
+          <w:spacing w:val="0"/>
+        </w:rPr>
+        <w:t>&lt;</w:t>
+      </w:r>
+      <w:r>
+        <w:rPr>
+          <w:b w:val="false"/>
+          <w:i w:val="false"/>
+          <w:caps w:val="false"/>
+          <w:smallCaps w:val="false"/>
+          <w:color w:val="000000"/>
+          <w:spacing w:val="0"/>
+        </w:rPr>
+        <w:t>size</w:t>
+      </w:r>
+      <w:r>
+        <w:rPr>
+          <w:b w:val="false"/>
+          <w:i w:val="false"/>
+          <w:caps w:val="false"/>
+          <w:smallCaps w:val="false"/>
+          <w:color w:val="800080"/>
+          <w:spacing w:val="0"/>
+        </w:rPr>
+        <w:t>;</w:t>
+      </w:r>
+      <w:r>
+        <w:rPr>
+          <w:b w:val="false"/>
+          <w:i w:val="false"/>
+          <w:caps w:val="false"/>
+          <w:smallCaps w:val="false"/>
+          <w:color w:val="000000"/>
+          <w:spacing w:val="0"/>
+        </w:rPr>
+        <w:t>i</w:t>
+      </w:r>
+      <w:r>
+        <w:rPr>
+          <w:b w:val="false"/>
+          <w:i w:val="false"/>
+          <w:caps w:val="false"/>
+          <w:smallCaps w:val="false"/>
+          <w:color w:val="808030"/>
+          <w:spacing w:val="0"/>
+        </w:rPr>
+        <w:t>++)</w:t>
+      </w:r>
+    </w:p>
+    <w:p>
+      <w:pPr>
+        <w:pStyle w:val="PreformattedText"/>
+        <w:widowControl/>
+        <w:rPr>
+          <w:caps w:val="false"/>
+          <w:smallCaps w:val="false"/>
+          <w:color w:val="000000"/>
+          <w:spacing w:val="0"/>
+        </w:rPr>
+      </w:pPr>
+      <w:r>
+        <w:rPr>
+          <w:caps w:val="false"/>
+          <w:smallCaps w:val="false"/>
+          <w:color w:val="000000"/>
+          <w:spacing w:val="0"/>
+        </w:rPr>
+        <w:t xml:space="preserve">        </w:t>
+      </w:r>
+      <w:r>
+        <w:rPr>
+          <w:b w:val="false"/>
+          <w:i w:val="false"/>
+          <w:caps w:val="false"/>
+          <w:smallCaps w:val="false"/>
+          <w:color w:val="800080"/>
+          <w:spacing w:val="0"/>
+        </w:rPr>
+        <w:t>{</w:t>
+      </w:r>
+    </w:p>
+    <w:p>
+      <w:pPr>
+        <w:pStyle w:val="PreformattedText"/>
+        <w:widowControl/>
+        <w:rPr>
+          <w:caps w:val="false"/>
+          <w:smallCaps w:val="false"/>
+          <w:color w:val="000000"/>
+          <w:spacing w:val="0"/>
+        </w:rPr>
+      </w:pPr>
+      <w:r>
+        <w:rPr>
+          <w:caps w:val="false"/>
+          <w:smallCaps w:val="false"/>
+          <w:color w:val="000000"/>
+          <w:spacing w:val="0"/>
+        </w:rPr>
+        <w:t xml:space="preserve">                </w:t>
+      </w:r>
+      <w:r>
+        <w:rPr>
+          <w:b/>
+          <w:i w:val="false"/>
+          <w:caps w:val="false"/>
+          <w:smallCaps w:val="false"/>
+          <w:color w:val="800000"/>
+          <w:spacing w:val="0"/>
+        </w:rPr>
+        <w:t>while</w:t>
+      </w:r>
+      <w:r>
+        <w:rPr>
+          <w:b w:val="false"/>
+          <w:i w:val="false"/>
+          <w:caps w:val="false"/>
+          <w:smallCaps w:val="false"/>
+          <w:color w:val="000000"/>
+          <w:spacing w:val="0"/>
+        </w:rPr>
+        <w:t xml:space="preserve"> </w:t>
+      </w:r>
+      <w:r>
+        <w:rPr>
+          <w:b w:val="false"/>
+          <w:i w:val="false"/>
+          <w:caps w:val="false"/>
+          <w:smallCaps w:val="false"/>
+          <w:color w:val="808030"/>
+          <w:spacing w:val="0"/>
+        </w:rPr>
+        <w:t>(!</w:t>
+      </w:r>
+      <w:r>
+        <w:rPr>
+          <w:b w:val="false"/>
+          <w:i w:val="false"/>
+          <w:caps w:val="false"/>
+          <w:smallCaps w:val="false"/>
+          <w:color w:val="000000"/>
+          <w:spacing w:val="0"/>
+        </w:rPr>
+        <w:t>READ_BIT</w:t>
+      </w:r>
+      <w:r>
+        <w:rPr>
+          <w:b w:val="false"/>
+          <w:i w:val="false"/>
+          <w:caps w:val="false"/>
+          <w:smallCaps w:val="false"/>
+          <w:color w:val="808030"/>
+          <w:spacing w:val="0"/>
+        </w:rPr>
+        <w:t>(</w:t>
+      </w:r>
+      <w:r>
+        <w:rPr>
+          <w:b w:val="false"/>
+          <w:i w:val="false"/>
+          <w:caps w:val="false"/>
+          <w:smallCaps w:val="false"/>
+          <w:color w:val="000000"/>
+          <w:spacing w:val="0"/>
+        </w:rPr>
+        <w:t>USART1</w:t>
+      </w:r>
+      <w:r>
+        <w:rPr>
+          <w:b w:val="false"/>
+          <w:i w:val="false"/>
+          <w:caps w:val="false"/>
+          <w:smallCaps w:val="false"/>
+          <w:color w:val="808030"/>
+          <w:spacing w:val="0"/>
+        </w:rPr>
+        <w:t>-&gt;</w:t>
+      </w:r>
+      <w:r>
+        <w:rPr>
+          <w:b w:val="false"/>
+          <w:i w:val="false"/>
+          <w:caps w:val="false"/>
+          <w:smallCaps w:val="false"/>
+          <w:color w:val="000000"/>
+          <w:spacing w:val="0"/>
+        </w:rPr>
+        <w:t>ISR</w:t>
+      </w:r>
+      <w:r>
+        <w:rPr>
+          <w:b w:val="false"/>
+          <w:i w:val="false"/>
+          <w:caps w:val="false"/>
+          <w:smallCaps w:val="false"/>
+          <w:color w:val="808030"/>
+          <w:spacing w:val="0"/>
+        </w:rPr>
+        <w:t>,</w:t>
+      </w:r>
+      <w:r>
+        <w:rPr>
+          <w:b w:val="false"/>
+          <w:i w:val="false"/>
+          <w:caps w:val="false"/>
+          <w:smallCaps w:val="false"/>
+          <w:color w:val="000000"/>
+          <w:spacing w:val="0"/>
+        </w:rPr>
+        <w:t xml:space="preserve"> USART_ISR_TXE</w:t>
+      </w:r>
+      <w:r>
+        <w:rPr>
+          <w:b w:val="false"/>
+          <w:i w:val="false"/>
+          <w:caps w:val="false"/>
+          <w:smallCaps w:val="false"/>
+          <w:color w:val="808030"/>
+          <w:spacing w:val="0"/>
+        </w:rPr>
+        <w:t>))</w:t>
+      </w:r>
+      <w:r>
+        <w:rPr>
+          <w:b w:val="false"/>
+          <w:i w:val="false"/>
+          <w:caps w:val="false"/>
+          <w:smallCaps w:val="false"/>
+          <w:color w:val="800080"/>
+          <w:spacing w:val="0"/>
+        </w:rPr>
+        <w:t>;</w:t>
+      </w:r>
+      <w:r>
+        <w:rPr>
+          <w:b w:val="false"/>
+          <w:i w:val="false"/>
+          <w:caps w:val="false"/>
+          <w:smallCaps w:val="false"/>
+          <w:color w:val="000000"/>
+          <w:spacing w:val="0"/>
+        </w:rPr>
+        <w:t xml:space="preserve"> </w:t>
+      </w:r>
+      <w:r>
+        <w:rPr>
+          <w:b w:val="false"/>
+          <w:i w:val="false"/>
+          <w:caps w:val="false"/>
+          <w:smallCaps w:val="false"/>
+          <w:color w:val="696969"/>
+          <w:spacing w:val="0"/>
+        </w:rPr>
+        <w:t>//polling the USART  is ready</w:t>
+      </w:r>
+    </w:p>
+    <w:p>
+      <w:pPr>
+        <w:pStyle w:val="PreformattedText"/>
+        <w:widowControl/>
+        <w:rPr>
+          <w:caps w:val="false"/>
+          <w:smallCaps w:val="false"/>
+          <w:color w:val="000000"/>
+          <w:spacing w:val="0"/>
+        </w:rPr>
+      </w:pPr>
+      <w:r>
+        <w:rPr>
+          <w:caps w:val="false"/>
+          <w:smallCaps w:val="false"/>
+          <w:color w:val="000000"/>
+          <w:spacing w:val="0"/>
+        </w:rPr>
+        <w:t xml:space="preserve">                </w:t>
+      </w:r>
+      <w:r>
+        <w:rPr>
+          <w:b w:val="false"/>
+          <w:i w:val="false"/>
+          <w:caps w:val="false"/>
+          <w:smallCaps w:val="false"/>
+          <w:color w:val="000000"/>
+          <w:spacing w:val="0"/>
+        </w:rPr>
+        <w:t>USART1</w:t>
+      </w:r>
+      <w:r>
+        <w:rPr>
+          <w:b w:val="false"/>
+          <w:i w:val="false"/>
+          <w:caps w:val="false"/>
+          <w:smallCaps w:val="false"/>
+          <w:color w:val="808030"/>
+          <w:spacing w:val="0"/>
+        </w:rPr>
+        <w:t>-&gt;</w:t>
+      </w:r>
+      <w:r>
+        <w:rPr>
+          <w:b w:val="false"/>
+          <w:i w:val="false"/>
+          <w:caps w:val="false"/>
+          <w:smallCaps w:val="false"/>
+          <w:color w:val="000000"/>
+          <w:spacing w:val="0"/>
+        </w:rPr>
+        <w:t xml:space="preserve">TDR </w:t>
+      </w:r>
+      <w:r>
+        <w:rPr>
+          <w:b w:val="false"/>
+          <w:i w:val="false"/>
+          <w:caps w:val="false"/>
+          <w:smallCaps w:val="false"/>
+          <w:color w:val="808030"/>
+          <w:spacing w:val="0"/>
+        </w:rPr>
+        <w:t>=</w:t>
+      </w:r>
+      <w:r>
+        <w:rPr>
+          <w:b w:val="false"/>
+          <w:i w:val="false"/>
+          <w:caps w:val="false"/>
+          <w:smallCaps w:val="false"/>
+          <w:color w:val="000000"/>
+          <w:spacing w:val="0"/>
+        </w:rPr>
+        <w:t xml:space="preserve"> arr</w:t>
+      </w:r>
+      <w:r>
+        <w:rPr>
+          <w:b w:val="false"/>
+          <w:i w:val="false"/>
+          <w:caps w:val="false"/>
+          <w:smallCaps w:val="false"/>
+          <w:color w:val="808030"/>
+          <w:spacing w:val="0"/>
+        </w:rPr>
+        <w:t>[</w:t>
+      </w:r>
+      <w:r>
+        <w:rPr>
+          <w:b w:val="false"/>
+          <w:i w:val="false"/>
+          <w:caps w:val="false"/>
+          <w:smallCaps w:val="false"/>
+          <w:color w:val="000000"/>
+          <w:spacing w:val="0"/>
+        </w:rPr>
+        <w:t>i</w:t>
+      </w:r>
+      <w:r>
+        <w:rPr>
+          <w:b w:val="false"/>
+          <w:i w:val="false"/>
+          <w:caps w:val="false"/>
+          <w:smallCaps w:val="false"/>
+          <w:color w:val="808030"/>
+          <w:spacing w:val="0"/>
+        </w:rPr>
+        <w:t>]</w:t>
+      </w:r>
+      <w:r>
+        <w:rPr>
+          <w:b w:val="false"/>
+          <w:i w:val="false"/>
+          <w:caps w:val="false"/>
+          <w:smallCaps w:val="false"/>
+          <w:color w:val="800080"/>
+          <w:spacing w:val="0"/>
+        </w:rPr>
+        <w:t>;</w:t>
+      </w:r>
+      <w:r>
+        <w:rPr>
+          <w:b w:val="false"/>
+          <w:i w:val="false"/>
+          <w:caps w:val="false"/>
+          <w:smallCaps w:val="false"/>
+          <w:color w:val="696969"/>
+          <w:spacing w:val="0"/>
+        </w:rPr>
+        <w:t>//transmitt data register, get the data and send to USART port</w:t>
+      </w:r>
+    </w:p>
+    <w:p>
+      <w:pPr>
+        <w:pStyle w:val="PreformattedText"/>
+        <w:widowControl/>
+        <w:rPr>
+          <w:caps w:val="false"/>
+          <w:smallCaps w:val="false"/>
+          <w:color w:val="000000"/>
+          <w:spacing w:val="0"/>
+        </w:rPr>
+      </w:pPr>
+      <w:r>
+        <w:rPr>
+          <w:caps w:val="false"/>
+          <w:smallCaps w:val="false"/>
+          <w:color w:val="000000"/>
+          <w:spacing w:val="0"/>
+        </w:rPr>
+        <w:t xml:space="preserve">        </w:t>
+      </w:r>
+      <w:r>
+        <w:rPr>
+          <w:b w:val="false"/>
+          <w:i w:val="false"/>
+          <w:caps w:val="false"/>
+          <w:smallCaps w:val="false"/>
+          <w:color w:val="800080"/>
+          <w:spacing w:val="0"/>
+        </w:rPr>
+        <w:t>}</w:t>
+      </w:r>
+    </w:p>
+    <w:p>
+      <w:pPr>
+        <w:pStyle w:val="PreformattedText"/>
+        <w:widowControl/>
+        <w:rPr/>
+      </w:pPr>
+      <w:r>
+        <w:rPr>
+          <w:caps w:val="false"/>
+          <w:smallCaps w:val="false"/>
+          <w:color w:val="000000"/>
+          <w:spacing w:val="0"/>
+        </w:rPr>
+        <w:t xml:space="preserve">        </w:t>
+      </w:r>
+      <w:r>
+        <w:rPr>
+          <w:b/>
+          <w:i w:val="false"/>
+          <w:caps w:val="false"/>
+          <w:smallCaps w:val="false"/>
+          <w:color w:val="800000"/>
+          <w:spacing w:val="0"/>
+        </w:rPr>
+        <w:t>while</w:t>
+      </w:r>
+      <w:r>
+        <w:rPr>
+          <w:b w:val="false"/>
+          <w:i w:val="false"/>
+          <w:caps w:val="false"/>
+          <w:smallCaps w:val="false"/>
+          <w:color w:val="000000"/>
+          <w:spacing w:val="0"/>
+        </w:rPr>
+        <w:t xml:space="preserve"> </w:t>
+      </w:r>
+      <w:r>
+        <w:rPr>
+          <w:b w:val="false"/>
+          <w:i w:val="false"/>
+          <w:caps w:val="false"/>
+          <w:smallCaps w:val="false"/>
+          <w:color w:val="808030"/>
+          <w:spacing w:val="0"/>
+        </w:rPr>
+        <w:t>(!</w:t>
+      </w:r>
+      <w:r>
+        <w:rPr>
+          <w:b w:val="false"/>
+          <w:i w:val="false"/>
+          <w:caps w:val="false"/>
+          <w:smallCaps w:val="false"/>
+          <w:color w:val="000000"/>
+          <w:spacing w:val="0"/>
+        </w:rPr>
+        <w:t>READ_BIT</w:t>
+      </w:r>
+      <w:r>
+        <w:rPr>
+          <w:b w:val="false"/>
+          <w:i w:val="false"/>
+          <w:caps w:val="false"/>
+          <w:smallCaps w:val="false"/>
+          <w:color w:val="808030"/>
+          <w:spacing w:val="0"/>
+        </w:rPr>
+        <w:t>(</w:t>
+      </w:r>
+      <w:r>
+        <w:rPr>
+          <w:b w:val="false"/>
+          <w:i w:val="false"/>
+          <w:caps w:val="false"/>
+          <w:smallCaps w:val="false"/>
+          <w:color w:val="000000"/>
+          <w:spacing w:val="0"/>
+        </w:rPr>
+        <w:t>USART1</w:t>
+      </w:r>
+      <w:r>
+        <w:rPr>
+          <w:b w:val="false"/>
+          <w:i w:val="false"/>
+          <w:caps w:val="false"/>
+          <w:smallCaps w:val="false"/>
+          <w:color w:val="808030"/>
+          <w:spacing w:val="0"/>
+        </w:rPr>
+        <w:t>-&gt;</w:t>
+      </w:r>
+      <w:r>
+        <w:rPr>
+          <w:b w:val="false"/>
+          <w:i w:val="false"/>
+          <w:caps w:val="false"/>
+          <w:smallCaps w:val="false"/>
+          <w:color w:val="000000"/>
+          <w:spacing w:val="0"/>
+        </w:rPr>
+        <w:t>ISR</w:t>
+      </w:r>
+      <w:r>
+        <w:rPr>
+          <w:b w:val="false"/>
+          <w:i w:val="false"/>
+          <w:caps w:val="false"/>
+          <w:smallCaps w:val="false"/>
+          <w:color w:val="808030"/>
+          <w:spacing w:val="0"/>
+        </w:rPr>
+        <w:t>,</w:t>
+      </w:r>
+      <w:r>
+        <w:rPr>
+          <w:b w:val="false"/>
+          <w:i w:val="false"/>
+          <w:caps w:val="false"/>
+          <w:smallCaps w:val="false"/>
+          <w:color w:val="000000"/>
+          <w:spacing w:val="0"/>
+        </w:rPr>
+        <w:t xml:space="preserve"> USART_ISR_TC</w:t>
+      </w:r>
+      <w:r>
+        <w:rPr>
+          <w:b w:val="false"/>
+          <w:i w:val="false"/>
+          <w:caps w:val="false"/>
+          <w:smallCaps w:val="false"/>
+          <w:color w:val="808030"/>
+          <w:spacing w:val="0"/>
+        </w:rPr>
+        <w:t>))</w:t>
+      </w:r>
+      <w:r>
+        <w:rPr>
+          <w:b w:val="false"/>
+          <w:i w:val="false"/>
+          <w:caps w:val="false"/>
+          <w:smallCaps w:val="false"/>
+          <w:color w:val="800080"/>
+          <w:spacing w:val="0"/>
+        </w:rPr>
+        <w:t>;</w:t>
+      </w:r>
+    </w:p>
+    <w:p>
+      <w:pPr>
+        <w:pStyle w:val="PreformattedText"/>
+        <w:widowControl/>
+        <w:spacing w:before="0" w:after="283"/>
+        <w:rPr>
+          <w:b w:val="false"/>
+          <w:i w:val="false"/>
+          <w:caps w:val="false"/>
+          <w:smallCaps w:val="false"/>
+          <w:color w:val="800080"/>
+          <w:spacing w:val="0"/>
+        </w:rPr>
+      </w:pPr>
+      <w:r>
+        <w:rPr>
+          <w:b w:val="false"/>
+          <w:i w:val="false"/>
+          <w:caps w:val="false"/>
+          <w:smallCaps w:val="false"/>
+          <w:color w:val="800080"/>
+          <w:spacing w:val="0"/>
+        </w:rPr>
+        <w:t>}</w:t>
+      </w:r>
+    </w:p>
+    <w:p>
+      <w:pPr>
+        <w:pStyle w:val="Normal"/>
+        <w:jc w:val="left"/>
+        <w:rPr>
+          <w:sz w:val="48"/>
+          <w:szCs w:val="48"/>
+        </w:rPr>
+      </w:pPr>
+      <w:bookmarkStart w:id="0" w:name="__DdeLink__3_297581532"/>
+      <w:r>
+        <w:rPr>
+          <w:sz w:val="48"/>
+          <w:szCs w:val="48"/>
+        </w:rPr>
+        <w:t>(</w:t>
+      </w:r>
+      <w:r>
+        <w:rPr>
+          <w:sz w:val="48"/>
+          <w:szCs w:val="48"/>
+        </w:rPr>
+        <w:t>4</w:t>
+      </w:r>
+      <w:r>
+        <w:rPr>
+          <w:sz w:val="48"/>
+          <w:szCs w:val="48"/>
+        </w:rPr>
+        <w:t xml:space="preserve">) </w:t>
+      </w:r>
+      <w:bookmarkEnd w:id="0"/>
+      <w:r>
+        <w:rPr>
+          <w:sz w:val="48"/>
+          <w:szCs w:val="48"/>
+        </w:rPr>
+        <w:t>What is ADC?</w:t>
+      </w:r>
+    </w:p>
+    <w:p>
+      <w:pPr>
+        <w:pStyle w:val="Normal"/>
+        <w:jc w:val="left"/>
+        <w:rPr>
+          <w:sz w:val="24"/>
+          <w:szCs w:val="24"/>
+        </w:rPr>
+      </w:pPr>
+      <w:r>
+        <w:rPr>
+          <w:sz w:val="24"/>
+          <w:szCs w:val="24"/>
+        </w:rPr>
+        <w:tab/>
+        <w:t>In electronics, an analog-to-digital converter (ADC, A/D, or A-to-D) is a system that converts an analog signal, such as a sound picked up by a microphone or light entering a digital camera, into a digital signal. An ADC may also provide an isolated measurement such as an electronic device that converts an input analog voltage or current to a digital number representing the magnitude of the voltage or current. Typically the digital output is a two's complement binary number that is proportional to the input, but there are other possibilities</w:t>
+      </w:r>
+    </w:p>
+    <w:p>
+      <w:pPr>
+        <w:pStyle w:val="Normal"/>
+        <w:jc w:val="left"/>
+        <w:rPr>
+          <w:sz w:val="48"/>
+          <w:szCs w:val="48"/>
+        </w:rPr>
+      </w:pPr>
+      <w:r>
+        <w:rPr>
+          <w:sz w:val="48"/>
+          <w:szCs w:val="48"/>
+        </w:rPr>
+        <w:t>(</w:t>
+      </w:r>
+      <w:r>
+        <w:rPr>
+          <w:sz w:val="48"/>
+          <w:szCs w:val="48"/>
+        </w:rPr>
+        <w:t>5</w:t>
+      </w:r>
+      <w:r>
+        <w:rPr>
+          <w:sz w:val="48"/>
+          <w:szCs w:val="48"/>
+        </w:rPr>
+        <w:t xml:space="preserve">) </w:t>
+      </w:r>
+      <w:r>
+        <w:rPr>
+          <w:sz w:val="48"/>
+          <w:szCs w:val="48"/>
+        </w:rPr>
+        <w:t>What is ADC?</w:t>
       </w:r>
     </w:p>
     <w:p>
@@ -2664,6 +4206,14 @@
     <w:rPr>
       <w:i/>
       <w:iCs/>
+    </w:rPr>
+  </w:style>
+  <w:style w:type="character" w:styleId="InternetLink">
+    <w:name w:val="Internet Link"/>
+    <w:rPr>
+      <w:color w:val="000080"/>
+      <w:u w:val="single"/>
+      <w:lang w:val="zxx" w:eastAsia="zxx" w:bidi="zxx"/>
     </w:rPr>
   </w:style>
   <w:style w:type="paragraph" w:styleId="Heading">

</xml_diff>

<commit_message>
Done the report for ADC and UART
</commit_message>
<xml_diff>
--- a/Lab9_prob2_v2/Report.docx
+++ b/Lab9_prob2_v2/Report.docx
@@ -7236,32 +7236,125 @@
           <w:sz w:val="20"/>
           <w:szCs w:val="20"/>
         </w:rPr>
-        <w:t>startADC</w:t>
-      </w:r>
-      <w:r>
-        <w:rPr>
-          <w:b w:val="false"/>
-          <w:i w:val="false"/>
-          <w:caps w:val="false"/>
-          <w:smallCaps w:val="false"/>
-          <w:color w:val="808030"/>
+      </w:r>
+    </w:p>
+    <w:p>
+      <w:pPr>
+        <w:pStyle w:val="PreformattedText"/>
+        <w:tabs>
+          <w:tab w:val="left" w:pos="1145" w:leader="none"/>
+        </w:tabs>
+        <w:jc w:val="left"/>
+        <w:rPr>
+          <w:b w:val="false"/>
+          <w:i w:val="false"/>
+          <w:caps w:val="false"/>
+          <w:smallCaps w:val="false"/>
+          <w:color w:val="000000"/>
           <w:spacing w:val="0"/>
           <w:sz w:val="20"/>
           <w:szCs w:val="20"/>
         </w:rPr>
-        <w:t>()</w:t>
-      </w:r>
-      <w:r>
-        <w:rPr>
-          <w:b w:val="false"/>
-          <w:i w:val="false"/>
-          <w:caps w:val="false"/>
-          <w:smallCaps w:val="false"/>
-          <w:color w:val="800080"/>
+      </w:pPr>
+      <w:r>
+        <w:rPr>
+          <w:b w:val="false"/>
+          <w:i w:val="false"/>
+          <w:caps w:val="false"/>
+          <w:smallCaps w:val="false"/>
+          <w:color w:val="000000"/>
           <w:spacing w:val="0"/>
           <w:sz w:val="20"/>
           <w:szCs w:val="20"/>
         </w:rPr>
+      </w:r>
+    </w:p>
+    <w:p>
+      <w:pPr>
+        <w:pStyle w:val="PreformattedText"/>
+        <w:tabs>
+          <w:tab w:val="left" w:pos="1145" w:leader="none"/>
+        </w:tabs>
+        <w:jc w:val="left"/>
+        <w:rPr>
+          <w:b w:val="false"/>
+          <w:i w:val="false"/>
+          <w:caps w:val="false"/>
+          <w:smallCaps w:val="false"/>
+          <w:color w:val="000000"/>
+          <w:spacing w:val="0"/>
+          <w:sz w:val="20"/>
+          <w:szCs w:val="20"/>
+        </w:rPr>
+      </w:pPr>
+      <w:r>
+        <w:rPr>
+          <w:b w:val="false"/>
+          <w:i w:val="false"/>
+          <w:caps w:val="false"/>
+          <w:smallCaps w:val="false"/>
+          <w:color w:val="000000"/>
+          <w:spacing w:val="0"/>
+          <w:sz w:val="20"/>
+          <w:szCs w:val="20"/>
+        </w:rPr>
+      </w:r>
+    </w:p>
+    <w:p>
+      <w:pPr>
+        <w:pStyle w:val="PreformattedText"/>
+        <w:tabs>
+          <w:tab w:val="left" w:pos="1145" w:leader="none"/>
+        </w:tabs>
+        <w:jc w:val="left"/>
+        <w:rPr>
+          <w:b w:val="false"/>
+          <w:i w:val="false"/>
+          <w:caps w:val="false"/>
+          <w:smallCaps w:val="false"/>
+          <w:color w:val="000000"/>
+          <w:spacing w:val="0"/>
+          <w:sz w:val="20"/>
+          <w:szCs w:val="20"/>
+        </w:rPr>
+      </w:pPr>
+      <w:r>
+        <w:rPr>
+          <w:b w:val="false"/>
+          <w:i w:val="false"/>
+          <w:caps w:val="false"/>
+          <w:smallCaps w:val="false"/>
+          <w:color w:val="000000"/>
+          <w:spacing w:val="0"/>
+          <w:sz w:val="20"/>
+          <w:szCs w:val="20"/>
+        </w:rPr>
+        <w:t>startADC</w:t>
+      </w:r>
+      <w:r>
+        <w:rPr>
+          <w:b w:val="false"/>
+          <w:i w:val="false"/>
+          <w:caps w:val="false"/>
+          <w:smallCaps w:val="false"/>
+          <w:color w:val="808030"/>
+          <w:spacing w:val="0"/>
+          <w:sz w:val="20"/>
+          <w:szCs w:val="20"/>
+        </w:rPr>
+        <w:t>()</w:t>
+      </w:r>
+      <w:r>
+        <w:rPr>
+          <w:b w:val="false"/>
+          <w:i w:val="false"/>
+          <w:caps w:val="false"/>
+          <w:smallCaps w:val="false"/>
+          <w:color w:val="800080"/>
+          <w:spacing w:val="0"/>
+          <w:sz w:val="20"/>
+          <w:szCs w:val="20"/>
+        </w:rPr>
         <w:t>;</w:t>
       </w:r>
     </w:p>
@@ -7861,6 +7954,895 @@
         </w:rPr>
         <w:t xml:space="preserve">                </w:t>
       </w:r>
+      <w:r>
+        <w:rPr>
+          <w:b w:val="false"/>
+          <w:i w:val="false"/>
+          <w:caps w:val="false"/>
+          <w:smallCaps w:val="false"/>
+          <w:color w:val="800080"/>
+          <w:spacing w:val="0"/>
+        </w:rPr>
+        <w:t>}</w:t>
+      </w:r>
+    </w:p>
+    <w:p>
+      <w:pPr>
+        <w:pStyle w:val="PreformattedText"/>
+        <w:jc w:val="left"/>
+        <w:rPr>
+          <w:b w:val="false"/>
+          <w:i w:val="false"/>
+          <w:caps w:val="false"/>
+          <w:smallCaps w:val="false"/>
+          <w:color w:val="696969"/>
+          <w:spacing w:val="0"/>
+          <w:sz w:val="20"/>
+          <w:szCs w:val="20"/>
+        </w:rPr>
+      </w:pPr>
+      <w:r>
+        <w:rPr>
+          <w:b w:val="false"/>
+          <w:i w:val="false"/>
+          <w:caps w:val="false"/>
+          <w:smallCaps w:val="false"/>
+          <w:color w:val="696969"/>
+          <w:spacing w:val="0"/>
+          <w:sz w:val="20"/>
+          <w:szCs w:val="20"/>
+        </w:rPr>
+        <w:t>//ADC Clock is 4MHz,</w:t>
+      </w:r>
+    </w:p>
+    <w:p>
+      <w:pPr>
+        <w:pStyle w:val="PreformattedText"/>
+        <w:widowControl/>
+        <w:rPr>
+          <w:b w:val="false"/>
+          <w:i w:val="false"/>
+          <w:caps w:val="false"/>
+          <w:smallCaps w:val="false"/>
+          <w:color w:val="000000"/>
+          <w:spacing w:val="0"/>
+        </w:rPr>
+      </w:pPr>
+      <w:r>
+        <w:rPr>
+          <w:b/>
+          <w:i w:val="false"/>
+          <w:caps w:val="false"/>
+          <w:smallCaps w:val="false"/>
+          <w:color w:val="800000"/>
+          <w:spacing w:val="0"/>
+        </w:rPr>
+        <w:t>void</w:t>
+      </w:r>
+      <w:r>
+        <w:rPr>
+          <w:b w:val="false"/>
+          <w:i w:val="false"/>
+          <w:caps w:val="false"/>
+          <w:smallCaps w:val="false"/>
+          <w:color w:val="000000"/>
+          <w:spacing w:val="0"/>
+        </w:rPr>
+        <w:t xml:space="preserve"> startADC</w:t>
+      </w:r>
+      <w:r>
+        <w:rPr>
+          <w:b w:val="false"/>
+          <w:i w:val="false"/>
+          <w:caps w:val="false"/>
+          <w:smallCaps w:val="false"/>
+          <w:color w:val="808030"/>
+          <w:spacing w:val="0"/>
+        </w:rPr>
+        <w:t>()</w:t>
+      </w:r>
+    </w:p>
+    <w:p>
+      <w:pPr>
+        <w:pStyle w:val="PreformattedText"/>
+        <w:widowControl/>
+        <w:rPr>
+          <w:b w:val="false"/>
+          <w:i w:val="false"/>
+          <w:caps w:val="false"/>
+          <w:smallCaps w:val="false"/>
+          <w:color w:val="800080"/>
+          <w:spacing w:val="0"/>
+        </w:rPr>
+      </w:pPr>
+      <w:r>
+        <w:rPr>
+          <w:b w:val="false"/>
+          <w:i w:val="false"/>
+          <w:caps w:val="false"/>
+          <w:smallCaps w:val="false"/>
+          <w:color w:val="800080"/>
+          <w:spacing w:val="0"/>
+        </w:rPr>
+        <w:t>{</w:t>
+      </w:r>
+    </w:p>
+    <w:p>
+      <w:pPr>
+        <w:pStyle w:val="PreformattedText"/>
+        <w:widowControl/>
+        <w:rPr>
+          <w:caps w:val="false"/>
+          <w:smallCaps w:val="false"/>
+          <w:color w:val="000000"/>
+          <w:spacing w:val="0"/>
+        </w:rPr>
+      </w:pPr>
+      <w:r>
+        <w:rPr>
+          <w:caps w:val="false"/>
+          <w:smallCaps w:val="false"/>
+          <w:color w:val="000000"/>
+          <w:spacing w:val="0"/>
+        </w:rPr>
+        <w:t xml:space="preserve">        </w:t>
+      </w:r>
+      <w:r>
+        <w:rPr>
+          <w:b w:val="false"/>
+          <w:i w:val="false"/>
+          <w:caps w:val="false"/>
+          <w:smallCaps w:val="false"/>
+          <w:color w:val="696969"/>
+          <w:spacing w:val="0"/>
+        </w:rPr>
+        <w:t xml:space="preserve">// </w:t>
+      </w:r>
+      <w:r>
+        <w:rPr>
+          <w:b w:val="false"/>
+          <w:i w:val="false"/>
+          <w:caps w:val="false"/>
+          <w:smallCaps w:val="false"/>
+          <w:color w:val="FFFFFF"/>
+          <w:spacing w:val="0"/>
+          <w:highlight w:val="darkYellow"/>
+        </w:rPr>
+        <w:t>TODO</w:t>
+      </w:r>
+    </w:p>
+    <w:p>
+      <w:pPr>
+        <w:pStyle w:val="PreformattedText"/>
+        <w:widowControl/>
+        <w:rPr>
+          <w:caps w:val="false"/>
+          <w:smallCaps w:val="false"/>
+          <w:color w:val="000000"/>
+          <w:spacing w:val="0"/>
+        </w:rPr>
+      </w:pPr>
+      <w:r>
+        <w:rPr>
+          <w:caps w:val="false"/>
+          <w:smallCaps w:val="false"/>
+          <w:color w:val="000000"/>
+          <w:spacing w:val="0"/>
+        </w:rPr>
+        <w:t xml:space="preserve">    </w:t>
+      </w:r>
+      <w:r>
+        <w:rPr>
+          <w:b w:val="false"/>
+          <w:i w:val="false"/>
+          <w:caps w:val="false"/>
+          <w:smallCaps w:val="false"/>
+          <w:color w:val="000000"/>
+          <w:spacing w:val="0"/>
+        </w:rPr>
+        <w:t>ADC1</w:t>
+      </w:r>
+      <w:r>
+        <w:rPr>
+          <w:b w:val="false"/>
+          <w:i w:val="false"/>
+          <w:caps w:val="false"/>
+          <w:smallCaps w:val="false"/>
+          <w:color w:val="808030"/>
+          <w:spacing w:val="0"/>
+        </w:rPr>
+        <w:t>-&gt;</w:t>
+      </w:r>
+      <w:r>
+        <w:rPr>
+          <w:b w:val="false"/>
+          <w:i w:val="false"/>
+          <w:caps w:val="false"/>
+          <w:smallCaps w:val="false"/>
+          <w:color w:val="000000"/>
+          <w:spacing w:val="0"/>
+        </w:rPr>
+        <w:t xml:space="preserve">CR </w:t>
+      </w:r>
+      <w:r>
+        <w:rPr>
+          <w:b w:val="false"/>
+          <w:i w:val="false"/>
+          <w:caps w:val="false"/>
+          <w:smallCaps w:val="false"/>
+          <w:color w:val="808030"/>
+          <w:spacing w:val="0"/>
+        </w:rPr>
+        <w:t>|=</w:t>
+      </w:r>
+      <w:r>
+        <w:rPr>
+          <w:b w:val="false"/>
+          <w:i w:val="false"/>
+          <w:caps w:val="false"/>
+          <w:smallCaps w:val="false"/>
+          <w:color w:val="000000"/>
+          <w:spacing w:val="0"/>
+        </w:rPr>
+        <w:t xml:space="preserve"> ADC_CR_ADEN</w:t>
+      </w:r>
+      <w:r>
+        <w:rPr>
+          <w:b w:val="false"/>
+          <w:i w:val="false"/>
+          <w:caps w:val="false"/>
+          <w:smallCaps w:val="false"/>
+          <w:color w:val="800080"/>
+          <w:spacing w:val="0"/>
+        </w:rPr>
+        <w:t>;</w:t>
+      </w:r>
+      <w:r>
+        <w:rPr>
+          <w:b w:val="false"/>
+          <w:i w:val="false"/>
+          <w:caps w:val="false"/>
+          <w:smallCaps w:val="false"/>
+          <w:color w:val="000000"/>
+          <w:spacing w:val="0"/>
+        </w:rPr>
+        <w:t xml:space="preserve"> </w:t>
+      </w:r>
+      <w:r>
+        <w:rPr>
+          <w:b w:val="false"/>
+          <w:i w:val="false"/>
+          <w:caps w:val="false"/>
+          <w:smallCaps w:val="false"/>
+          <w:color w:val="696969"/>
+          <w:spacing w:val="0"/>
+        </w:rPr>
+        <w:t>//Turn on the ADC, write to enable the adc</w:t>
+      </w:r>
+    </w:p>
+    <w:p>
+      <w:pPr>
+        <w:pStyle w:val="PreformattedText"/>
+        <w:widowControl/>
+        <w:rPr>
+          <w:caps w:val="false"/>
+          <w:smallCaps w:val="false"/>
+          <w:color w:val="000000"/>
+          <w:spacing w:val="0"/>
+        </w:rPr>
+      </w:pPr>
+      <w:r>
+        <w:rPr>
+          <w:caps w:val="false"/>
+          <w:smallCaps w:val="false"/>
+          <w:color w:val="000000"/>
+          <w:spacing w:val="0"/>
+        </w:rPr>
+        <w:t xml:space="preserve">    </w:t>
+      </w:r>
+      <w:r>
+        <w:rPr>
+          <w:b/>
+          <w:i w:val="false"/>
+          <w:caps w:val="false"/>
+          <w:smallCaps w:val="false"/>
+          <w:color w:val="800000"/>
+          <w:spacing w:val="0"/>
+        </w:rPr>
+        <w:t>while</w:t>
+      </w:r>
+      <w:r>
+        <w:rPr>
+          <w:b w:val="false"/>
+          <w:i w:val="false"/>
+          <w:caps w:val="false"/>
+          <w:smallCaps w:val="false"/>
+          <w:color w:val="808030"/>
+          <w:spacing w:val="0"/>
+        </w:rPr>
+        <w:t>(!</w:t>
+      </w:r>
+      <w:r>
+        <w:rPr>
+          <w:b w:val="false"/>
+          <w:i w:val="false"/>
+          <w:caps w:val="false"/>
+          <w:smallCaps w:val="false"/>
+          <w:color w:val="000000"/>
+          <w:spacing w:val="0"/>
+        </w:rPr>
+        <w:t>READ_BIT</w:t>
+      </w:r>
+      <w:r>
+        <w:rPr>
+          <w:b w:val="false"/>
+          <w:i w:val="false"/>
+          <w:caps w:val="false"/>
+          <w:smallCaps w:val="false"/>
+          <w:color w:val="808030"/>
+          <w:spacing w:val="0"/>
+        </w:rPr>
+        <w:t>(</w:t>
+      </w:r>
+      <w:r>
+        <w:rPr>
+          <w:b w:val="false"/>
+          <w:i w:val="false"/>
+          <w:caps w:val="false"/>
+          <w:smallCaps w:val="false"/>
+          <w:color w:val="000000"/>
+          <w:spacing w:val="0"/>
+        </w:rPr>
+        <w:t>ADC1</w:t>
+      </w:r>
+      <w:r>
+        <w:rPr>
+          <w:b w:val="false"/>
+          <w:i w:val="false"/>
+          <w:caps w:val="false"/>
+          <w:smallCaps w:val="false"/>
+          <w:color w:val="808030"/>
+          <w:spacing w:val="0"/>
+        </w:rPr>
+        <w:t>-&gt;</w:t>
+      </w:r>
+      <w:r>
+        <w:rPr>
+          <w:b w:val="false"/>
+          <w:i w:val="false"/>
+          <w:caps w:val="false"/>
+          <w:smallCaps w:val="false"/>
+          <w:color w:val="000000"/>
+          <w:spacing w:val="0"/>
+        </w:rPr>
+        <w:t>ISR</w:t>
+      </w:r>
+      <w:r>
+        <w:rPr>
+          <w:b w:val="false"/>
+          <w:i w:val="false"/>
+          <w:caps w:val="false"/>
+          <w:smallCaps w:val="false"/>
+          <w:color w:val="808030"/>
+          <w:spacing w:val="0"/>
+        </w:rPr>
+        <w:t>,</w:t>
+      </w:r>
+      <w:r>
+        <w:rPr>
+          <w:b w:val="false"/>
+          <w:i w:val="false"/>
+          <w:caps w:val="false"/>
+          <w:smallCaps w:val="false"/>
+          <w:color w:val="000000"/>
+          <w:spacing w:val="0"/>
+        </w:rPr>
+        <w:t xml:space="preserve"> ADC_ISR_ADRDY</w:t>
+      </w:r>
+      <w:r>
+        <w:rPr>
+          <w:b w:val="false"/>
+          <w:i w:val="false"/>
+          <w:caps w:val="false"/>
+          <w:smallCaps w:val="false"/>
+          <w:color w:val="808030"/>
+          <w:spacing w:val="0"/>
+        </w:rPr>
+        <w:t>))</w:t>
+      </w:r>
+      <w:r>
+        <w:rPr>
+          <w:b w:val="false"/>
+          <w:i w:val="false"/>
+          <w:caps w:val="false"/>
+          <w:smallCaps w:val="false"/>
+          <w:color w:val="800080"/>
+          <w:spacing w:val="0"/>
+        </w:rPr>
+        <w:t>;</w:t>
+      </w:r>
+      <w:r>
+        <w:rPr>
+          <w:b w:val="false"/>
+          <w:i w:val="false"/>
+          <w:caps w:val="false"/>
+          <w:smallCaps w:val="false"/>
+          <w:color w:val="000000"/>
+          <w:spacing w:val="0"/>
+        </w:rPr>
+        <w:t xml:space="preserve"> </w:t>
+      </w:r>
+      <w:r>
+        <w:rPr>
+          <w:b w:val="false"/>
+          <w:i w:val="false"/>
+          <w:caps w:val="false"/>
+          <w:smallCaps w:val="false"/>
+          <w:color w:val="696969"/>
+          <w:spacing w:val="0"/>
+        </w:rPr>
+        <w:t>//Wait until ADC is ready for conversion</w:t>
+      </w:r>
+    </w:p>
+    <w:p>
+      <w:pPr>
+        <w:pStyle w:val="PreformattedText"/>
+        <w:widowControl/>
+        <w:rPr>
+          <w:b w:val="false"/>
+          <w:i w:val="false"/>
+          <w:caps w:val="false"/>
+          <w:smallCaps w:val="false"/>
+          <w:color w:val="800080"/>
+          <w:spacing w:val="0"/>
+        </w:rPr>
+      </w:pPr>
+      <w:r>
+        <w:rPr>
+          <w:b w:val="false"/>
+          <w:i w:val="false"/>
+          <w:caps w:val="false"/>
+          <w:smallCaps w:val="false"/>
+          <w:color w:val="800080"/>
+          <w:spacing w:val="0"/>
+        </w:rPr>
+        <w:t>}</w:t>
+      </w:r>
+    </w:p>
+    <w:p>
+      <w:pPr>
+        <w:pStyle w:val="PreformattedText"/>
+        <w:widowControl/>
+        <w:rPr/>
+      </w:pPr>
+      <w:r>
+        <w:rPr/>
+      </w:r>
+    </w:p>
+    <w:p>
+      <w:pPr>
+        <w:pStyle w:val="PreformattedText"/>
+        <w:widowControl/>
+        <w:rPr>
+          <w:b w:val="false"/>
+          <w:i w:val="false"/>
+          <w:caps w:val="false"/>
+          <w:smallCaps w:val="false"/>
+          <w:color w:val="000000"/>
+          <w:spacing w:val="0"/>
+        </w:rPr>
+      </w:pPr>
+      <w:r>
+        <w:rPr>
+          <w:b/>
+          <w:i w:val="false"/>
+          <w:caps w:val="false"/>
+          <w:smallCaps w:val="false"/>
+          <w:color w:val="800000"/>
+          <w:spacing w:val="0"/>
+        </w:rPr>
+        <w:t>void</w:t>
+      </w:r>
+      <w:r>
+        <w:rPr>
+          <w:b w:val="false"/>
+          <w:i w:val="false"/>
+          <w:caps w:val="false"/>
+          <w:smallCaps w:val="false"/>
+          <w:color w:val="000000"/>
+          <w:spacing w:val="0"/>
+        </w:rPr>
+        <w:t xml:space="preserve"> get_light_resistor</w:t>
+      </w:r>
+      <w:r>
+        <w:rPr>
+          <w:b w:val="false"/>
+          <w:i w:val="false"/>
+          <w:caps w:val="false"/>
+          <w:smallCaps w:val="false"/>
+          <w:color w:val="808030"/>
+          <w:spacing w:val="0"/>
+        </w:rPr>
+        <w:t>()</w:t>
+      </w:r>
+    </w:p>
+    <w:p>
+      <w:pPr>
+        <w:pStyle w:val="PreformattedText"/>
+        <w:widowControl/>
+        <w:rPr>
+          <w:b w:val="false"/>
+          <w:i w:val="false"/>
+          <w:caps w:val="false"/>
+          <w:smallCaps w:val="false"/>
+          <w:color w:val="800080"/>
+          <w:spacing w:val="0"/>
+        </w:rPr>
+      </w:pPr>
+      <w:r>
+        <w:rPr>
+          <w:b w:val="false"/>
+          <w:i w:val="false"/>
+          <w:caps w:val="false"/>
+          <w:smallCaps w:val="false"/>
+          <w:color w:val="800080"/>
+          <w:spacing w:val="0"/>
+        </w:rPr>
+        <w:t>{</w:t>
+      </w:r>
+    </w:p>
+    <w:p>
+      <w:pPr>
+        <w:pStyle w:val="PreformattedText"/>
+        <w:widowControl/>
+        <w:rPr>
+          <w:caps w:val="false"/>
+          <w:smallCaps w:val="false"/>
+          <w:color w:val="000000"/>
+          <w:spacing w:val="0"/>
+        </w:rPr>
+      </w:pPr>
+      <w:r>
+        <w:rPr>
+          <w:caps w:val="false"/>
+          <w:smallCaps w:val="false"/>
+          <w:color w:val="000000"/>
+          <w:spacing w:val="0"/>
+        </w:rPr>
+        <w:t xml:space="preserve">    </w:t>
+      </w:r>
+      <w:r>
+        <w:rPr>
+          <w:b w:val="false"/>
+          <w:i w:val="false"/>
+          <w:caps w:val="false"/>
+          <w:smallCaps w:val="false"/>
+          <w:color w:val="000000"/>
+          <w:spacing w:val="0"/>
+        </w:rPr>
+        <w:t>ADC1</w:t>
+      </w:r>
+      <w:r>
+        <w:rPr>
+          <w:b w:val="false"/>
+          <w:i w:val="false"/>
+          <w:caps w:val="false"/>
+          <w:smallCaps w:val="false"/>
+          <w:color w:val="808030"/>
+          <w:spacing w:val="0"/>
+        </w:rPr>
+        <w:t>-&gt;</w:t>
+      </w:r>
+      <w:r>
+        <w:rPr>
+          <w:b w:val="false"/>
+          <w:i w:val="false"/>
+          <w:caps w:val="false"/>
+          <w:smallCaps w:val="false"/>
+          <w:color w:val="000000"/>
+          <w:spacing w:val="0"/>
+        </w:rPr>
+        <w:t xml:space="preserve">CR </w:t>
+      </w:r>
+      <w:r>
+        <w:rPr>
+          <w:b w:val="false"/>
+          <w:i w:val="false"/>
+          <w:caps w:val="false"/>
+          <w:smallCaps w:val="false"/>
+          <w:color w:val="808030"/>
+          <w:spacing w:val="0"/>
+        </w:rPr>
+        <w:t>|=</w:t>
+      </w:r>
+      <w:r>
+        <w:rPr>
+          <w:b w:val="false"/>
+          <w:i w:val="false"/>
+          <w:caps w:val="false"/>
+          <w:smallCaps w:val="false"/>
+          <w:color w:val="000000"/>
+          <w:spacing w:val="0"/>
+        </w:rPr>
+        <w:t xml:space="preserve"> ADC_CR_ADSTART</w:t>
+      </w:r>
+      <w:r>
+        <w:rPr>
+          <w:b w:val="false"/>
+          <w:i w:val="false"/>
+          <w:caps w:val="false"/>
+          <w:smallCaps w:val="false"/>
+          <w:color w:val="800080"/>
+          <w:spacing w:val="0"/>
+        </w:rPr>
+        <w:t>;</w:t>
+      </w:r>
+    </w:p>
+    <w:p>
+      <w:pPr>
+        <w:pStyle w:val="PreformattedText"/>
+        <w:widowControl/>
+        <w:rPr>
+          <w:caps w:val="false"/>
+          <w:smallCaps w:val="false"/>
+          <w:color w:val="000000"/>
+          <w:spacing w:val="0"/>
+        </w:rPr>
+      </w:pPr>
+      <w:r>
+        <w:rPr>
+          <w:caps w:val="false"/>
+          <w:smallCaps w:val="false"/>
+          <w:color w:val="000000"/>
+          <w:spacing w:val="0"/>
+        </w:rPr>
+        <w:t xml:space="preserve">    </w:t>
+      </w:r>
+      <w:r>
+        <w:rPr>
+          <w:b/>
+          <w:i w:val="false"/>
+          <w:caps w:val="false"/>
+          <w:smallCaps w:val="false"/>
+          <w:color w:val="800000"/>
+          <w:spacing w:val="0"/>
+        </w:rPr>
+        <w:t>while</w:t>
+      </w:r>
+      <w:r>
+        <w:rPr>
+          <w:b w:val="false"/>
+          <w:i w:val="false"/>
+          <w:caps w:val="false"/>
+          <w:smallCaps w:val="false"/>
+          <w:color w:val="808030"/>
+          <w:spacing w:val="0"/>
+        </w:rPr>
+        <w:t>(!</w:t>
+      </w:r>
+      <w:r>
+        <w:rPr>
+          <w:b w:val="false"/>
+          <w:i w:val="false"/>
+          <w:caps w:val="false"/>
+          <w:smallCaps w:val="false"/>
+          <w:color w:val="000000"/>
+          <w:spacing w:val="0"/>
+        </w:rPr>
+        <w:t>READ_BIT</w:t>
+      </w:r>
+      <w:r>
+        <w:rPr>
+          <w:b w:val="false"/>
+          <w:i w:val="false"/>
+          <w:caps w:val="false"/>
+          <w:smallCaps w:val="false"/>
+          <w:color w:val="808030"/>
+          <w:spacing w:val="0"/>
+        </w:rPr>
+        <w:t>(</w:t>
+      </w:r>
+      <w:r>
+        <w:rPr>
+          <w:b w:val="false"/>
+          <w:i w:val="false"/>
+          <w:caps w:val="false"/>
+          <w:smallCaps w:val="false"/>
+          <w:color w:val="000000"/>
+          <w:spacing w:val="0"/>
+        </w:rPr>
+        <w:t>ADC1</w:t>
+      </w:r>
+      <w:r>
+        <w:rPr>
+          <w:b w:val="false"/>
+          <w:i w:val="false"/>
+          <w:caps w:val="false"/>
+          <w:smallCaps w:val="false"/>
+          <w:color w:val="808030"/>
+          <w:spacing w:val="0"/>
+        </w:rPr>
+        <w:t>-&gt;</w:t>
+      </w:r>
+      <w:r>
+        <w:rPr>
+          <w:b w:val="false"/>
+          <w:i w:val="false"/>
+          <w:caps w:val="false"/>
+          <w:smallCaps w:val="false"/>
+          <w:color w:val="000000"/>
+          <w:spacing w:val="0"/>
+        </w:rPr>
+        <w:t>ISR</w:t>
+      </w:r>
+      <w:r>
+        <w:rPr>
+          <w:b w:val="false"/>
+          <w:i w:val="false"/>
+          <w:caps w:val="false"/>
+          <w:smallCaps w:val="false"/>
+          <w:color w:val="808030"/>
+          <w:spacing w:val="0"/>
+        </w:rPr>
+        <w:t>,</w:t>
+      </w:r>
+      <w:r>
+        <w:rPr>
+          <w:b w:val="false"/>
+          <w:i w:val="false"/>
+          <w:caps w:val="false"/>
+          <w:smallCaps w:val="false"/>
+          <w:color w:val="000000"/>
+          <w:spacing w:val="0"/>
+        </w:rPr>
+        <w:t xml:space="preserve"> ADC_ISR_EOC</w:t>
+      </w:r>
+      <w:r>
+        <w:rPr>
+          <w:b w:val="false"/>
+          <w:i w:val="false"/>
+          <w:caps w:val="false"/>
+          <w:smallCaps w:val="false"/>
+          <w:color w:val="808030"/>
+          <w:spacing w:val="0"/>
+        </w:rPr>
+        <w:t>))</w:t>
+      </w:r>
+      <w:r>
+        <w:rPr>
+          <w:b w:val="false"/>
+          <w:i w:val="false"/>
+          <w:caps w:val="false"/>
+          <w:smallCaps w:val="false"/>
+          <w:color w:val="800080"/>
+          <w:spacing w:val="0"/>
+        </w:rPr>
+        <w:t>;</w:t>
+      </w:r>
+      <w:r>
+        <w:rPr>
+          <w:b w:val="false"/>
+          <w:i w:val="false"/>
+          <w:caps w:val="false"/>
+          <w:smallCaps w:val="false"/>
+          <w:color w:val="000000"/>
+          <w:spacing w:val="0"/>
+        </w:rPr>
+        <w:t xml:space="preserve"> </w:t>
+      </w:r>
+      <w:r>
+        <w:rPr>
+          <w:b w:val="false"/>
+          <w:i w:val="false"/>
+          <w:caps w:val="false"/>
+          <w:smallCaps w:val="false"/>
+          <w:color w:val="696969"/>
+          <w:spacing w:val="0"/>
+        </w:rPr>
+        <w:t>//Polling until the ADC conversion of light resistor is done</w:t>
+      </w:r>
+    </w:p>
+    <w:p>
+      <w:pPr>
+        <w:pStyle w:val="PreformattedText"/>
+        <w:widowControl/>
+        <w:rPr>
+          <w:caps w:val="false"/>
+          <w:smallCaps w:val="false"/>
+          <w:color w:val="000000"/>
+          <w:spacing w:val="0"/>
+        </w:rPr>
+      </w:pPr>
+      <w:r>
+        <w:rPr>
+          <w:caps w:val="false"/>
+          <w:smallCaps w:val="false"/>
+          <w:color w:val="000000"/>
+          <w:spacing w:val="0"/>
+        </w:rPr>
+        <w:t xml:space="preserve">    </w:t>
+      </w:r>
+      <w:r>
+        <w:rPr>
+          <w:b w:val="false"/>
+          <w:i w:val="false"/>
+          <w:caps w:val="false"/>
+          <w:smallCaps w:val="false"/>
+          <w:color w:val="000000"/>
+          <w:spacing w:val="0"/>
+        </w:rPr>
+        <w:t xml:space="preserve">resistor_value </w:t>
+      </w:r>
+      <w:r>
+        <w:rPr>
+          <w:b w:val="false"/>
+          <w:i w:val="false"/>
+          <w:caps w:val="false"/>
+          <w:smallCaps w:val="false"/>
+          <w:color w:val="808030"/>
+          <w:spacing w:val="0"/>
+        </w:rPr>
+        <w:t>=</w:t>
+      </w:r>
+      <w:r>
+        <w:rPr>
+          <w:b w:val="false"/>
+          <w:i w:val="false"/>
+          <w:caps w:val="false"/>
+          <w:smallCaps w:val="false"/>
+          <w:color w:val="000000"/>
+          <w:spacing w:val="0"/>
+        </w:rPr>
+        <w:t xml:space="preserve"> ADC1</w:t>
+      </w:r>
+      <w:r>
+        <w:rPr>
+          <w:b w:val="false"/>
+          <w:i w:val="false"/>
+          <w:caps w:val="false"/>
+          <w:smallCaps w:val="false"/>
+          <w:color w:val="808030"/>
+          <w:spacing w:val="0"/>
+        </w:rPr>
+        <w:t>-&gt;</w:t>
+      </w:r>
+      <w:r>
+        <w:rPr>
+          <w:b w:val="false"/>
+          <w:i w:val="false"/>
+          <w:caps w:val="false"/>
+          <w:smallCaps w:val="false"/>
+          <w:color w:val="000000"/>
+          <w:spacing w:val="0"/>
+        </w:rPr>
+        <w:t>DR</w:t>
+      </w:r>
+      <w:r>
+        <w:rPr>
+          <w:b w:val="false"/>
+          <w:i w:val="false"/>
+          <w:caps w:val="false"/>
+          <w:smallCaps w:val="false"/>
+          <w:color w:val="800080"/>
+          <w:spacing w:val="0"/>
+        </w:rPr>
+        <w:t>;</w:t>
+      </w:r>
+    </w:p>
+    <w:p>
+      <w:pPr>
+        <w:pStyle w:val="PreformattedText"/>
+        <w:widowControl/>
+        <w:spacing w:before="0" w:after="283"/>
+        <w:rPr>
+          <w:b w:val="false"/>
+          <w:i w:val="false"/>
+          <w:caps w:val="false"/>
+          <w:smallCaps w:val="false"/>
+          <w:color w:val="800080"/>
+          <w:spacing w:val="0"/>
+        </w:rPr>
+      </w:pPr>
       <w:r>
         <w:rPr>
           <w:b w:val="false"/>

</xml_diff>